<commit_message>
Gerar documentos e baixar
</commit_message>
<xml_diff>
--- a/public/output1.docx
+++ b/public/output1.docx
@@ -113,7 +113,7 @@
                 <w:sz w:val="22"/>
                 <w:shd w:fill="auto" w:val="clear"/>
               </w:rPr>
-              <w:t xml:space="preserve">11.064.624/0001-99</w:t>
+              <w:t xml:space="preserve">1106462000199</w:t>
             </w:r>
             <w:r>
               <w:rPr>
@@ -451,7 +451,7 @@
                 <w:sz w:val="22"/>
                 <w:shd w:fill="auto" w:val="clear"/>
               </w:rPr>
-              <w:t xml:space="preserve">0.00</w:t>
+              <w:t xml:space="preserve">1000.00</w:t>
             </w:r>
           </w:p>
         </w:tc>
@@ -694,7 +694,7 @@
                 <w:sz w:val="22"/>
                 <w:shd w:fill="auto" w:val="clear"/>
               </w:rPr>
-              <w:t xml:space="preserve">0.00</w:t>
+              <w:t xml:space="preserve">1000.00</w:t>
             </w:r>
           </w:p>
         </w:tc>
@@ -1671,7 +1671,7 @@
                 <w:sz w:val="22"/>
                 <w:shd w:fill="auto" w:val="clear"/>
               </w:rPr>
-              <w:t xml:space="preserve">0.00</w:t>
+              <w:t xml:space="preserve">1000.00</w:t>
             </w:r>
           </w:p>
         </w:tc>

</xml_diff>